<commit_message>
Final Informe CRIPTO TPE1
</commit_message>
<xml_diff>
--- a/tpe1/InformeTPE1Errores.docx
+++ b/tpe1/InformeTPE1Errores.docx
@@ -3666,6 +3666,32 @@
     </w:p>
     <w:p>
       <w:pPr>
+        <w:spacing w:after="0"/>
+        <w:ind w:left="397"/>
+        <w:rPr>
+          <w:rFonts w:ascii="Andalus" w:hAnsi="Andalus" w:cs="Andalus"/>
+          <w:b/>
+          <w:sz w:val="20"/>
+          <w:szCs w:val="20"/>
+          <w:lang w:val="en-US"/>
+        </w:rPr>
+      </w:pPr>
+    </w:p>
+    <w:p>
+      <w:pPr>
+        <w:spacing w:after="0"/>
+        <w:ind w:left="397"/>
+        <w:rPr>
+          <w:rFonts w:ascii="Andalus" w:hAnsi="Andalus" w:cs="Andalus"/>
+          <w:b/>
+          <w:sz w:val="20"/>
+          <w:szCs w:val="20"/>
+          <w:lang w:val="en-US"/>
+        </w:rPr>
+      </w:pPr>
+    </w:p>
+    <w:p>
+      <w:pPr>
         <w:pStyle w:val="Prrafodelista"/>
         <w:numPr>
           <w:ilvl w:val="2"/>
@@ -3687,6 +3713,7 @@
           <w:sz w:val="20"/>
           <w:szCs w:val="20"/>
         </w:rPr>
+        <w:lastRenderedPageBreak/>
         <w:t>Detalles técnicos del error</w:t>
       </w:r>
     </w:p>
@@ -3705,7 +3732,6 @@
           <w:rFonts w:ascii="Andalus" w:hAnsi="Andalus" w:cs="Andalus"/>
           <w:color w:val="333333"/>
         </w:rPr>
-        <w:lastRenderedPageBreak/>
         <w:t>Se puede ejecutar en cualquier browser o sitio que importe recursos directamente de otros usuarios y no los valide o que importe recursos de manera insegura.</w:t>
       </w:r>
     </w:p>
@@ -4246,7 +4272,7 @@
           <w:szCs w:val="20"/>
           <w:lang w:eastAsia="es-AR"/>
         </w:rPr>
-        <w:t xml:space="preserve">En este ejemplo se ve la impostación de un formulario, con la ejecución de un script en el evento OnLoad del mismo, en donde se hace una llamada (en el action del formulario) a un </w:t>
+        <w:t xml:space="preserve">En este ejemplo se ve la impostación de un formulario, con la ejecución de un script en el evento OnLoad del mismo, en donde se hace </w:t>
       </w:r>
       <w:r>
         <w:rPr>
@@ -4257,7 +4283,7 @@
           <w:lang w:eastAsia="es-AR"/>
         </w:rPr>
         <w:lastRenderedPageBreak/>
-        <w:t>sitio ajeno a la aplicación en donde se enviará la información obtenida (en este caso se altera un perfil de usuario, modificando su email)</w:t>
+        <w:t>una llamada (en el action del formulario) a un sitio ajeno a la aplicación en donde se enviará la información obtenida (en este caso se altera un perfil de usuario, modificando su email)</w:t>
       </w:r>
     </w:p>
     <w:p>
@@ -4554,6 +4580,17 @@
     </w:p>
     <w:p>
       <w:pPr>
+        <w:spacing w:after="0"/>
+        <w:rPr>
+          <w:rFonts w:ascii="Andalus" w:hAnsi="Andalus" w:cs="Andalus"/>
+          <w:b/>
+          <w:sz w:val="20"/>
+          <w:szCs w:val="20"/>
+        </w:rPr>
+      </w:pPr>
+    </w:p>
+    <w:p>
+      <w:pPr>
         <w:pStyle w:val="Prrafodelista"/>
         <w:numPr>
           <w:ilvl w:val="1"/>
@@ -4579,6 +4616,7 @@
           <w:u w:val="single"/>
           <w:lang w:val="en-US"/>
         </w:rPr>
+        <w:lastRenderedPageBreak/>
         <w:t>Incorrect Permission Assigment for Critical Resource</w:t>
       </w:r>
     </w:p>
@@ -4596,7 +4634,6 @@
           <w:rFonts w:ascii="Andalus" w:hAnsi="Andalus" w:cs="Andalus"/>
           <w:color w:val="333333"/>
         </w:rPr>
-        <w:lastRenderedPageBreak/>
         <w:t xml:space="preserve"> Cuando a un recurso se le dan más permisos de los que se debería, este queda expuesto a ser modificado por estos actores indeseados. Esto es peligroso cuando este recurso es configuración del programa, datos de ejecución del mismo, o </w:t>
       </w:r>
       <w:r>
@@ -5128,6 +5165,7 @@
           <w:szCs w:val="20"/>
           <w:shd w:val="clear" w:color="auto" w:fill="FFFFFF"/>
         </w:rPr>
+        <w:lastRenderedPageBreak/>
         <w:t xml:space="preserve">En este error observamos que </w:t>
       </w:r>
       <w:r>
@@ -5210,7 +5248,6 @@
           <w:szCs w:val="20"/>
           <w:lang w:eastAsia="es-AR"/>
         </w:rPr>
-        <w:lastRenderedPageBreak/>
         <w:t>Este default permite a cualquier usuario</w:t>
       </w:r>
     </w:p>
@@ -5550,7 +5587,14 @@
         <w:rPr>
           <w:rFonts w:ascii="Andalus" w:hAnsi="Andalus" w:cs="Andalus"/>
         </w:rPr>
-        <w:t>  Para que menos archivos estén en peligro, correr la aplicación en un ambiente virtualizado, aunque los archivos que cree la aplicación en este ambiente serán igualmente sujetos a errores.</w:t>
+        <w:t xml:space="preserve">  Para que menos archivos estén en peligro, correr la aplicación en un ambiente virtualizado, aunque los archivos que cree </w:t>
+      </w:r>
+      <w:r>
+        <w:rPr>
+          <w:rFonts w:ascii="Andalus" w:hAnsi="Andalus" w:cs="Andalus"/>
+        </w:rPr>
+        <w:lastRenderedPageBreak/>
+        <w:t>la aplicación en este ambiente serán igualmente sujetos a errores.</w:t>
       </w:r>
     </w:p>
     <w:p>
@@ -5567,14 +5611,7 @@
         <w:rPr>
           <w:rFonts w:ascii="Andalus" w:hAnsi="Andalus" w:cs="Andalus"/>
         </w:rPr>
-        <w:t xml:space="preserve">  Cuando se instala o arranca el programa, setear las máscaras de archivos a lo más </w:t>
-      </w:r>
-      <w:r>
-        <w:rPr>
-          <w:rFonts w:ascii="Andalus" w:hAnsi="Andalus" w:cs="Andalus"/>
-        </w:rPr>
-        <w:lastRenderedPageBreak/>
-        <w:t>restrictivo posible para el que programa corra.</w:t>
+        <w:t>  Cuando se instala o arranca el programa, setear las máscaras de archivos a lo más restrictivo posible para el que programa corra.</w:t>
       </w:r>
     </w:p>
     <w:p>
@@ -5846,7 +5883,7 @@
             <w:rPr>
               <w:noProof/>
             </w:rPr>
-            <w:t>3</w:t>
+            <w:t>7</w:t>
           </w:r>
         </w:fldSimple>
       </w:p>
@@ -8764,7 +8801,7 @@
 </file>
 
 <file path=customXml/itemProps1.xml><?xml version="1.0" encoding="utf-8"?>
-<ds:datastoreItem xmlns:ds="http://schemas.openxmlformats.org/officeDocument/2006/customXml" ds:itemID="{56128D3A-D477-45CD-92CA-2B6892607C1D}">
+<ds:datastoreItem xmlns:ds="http://schemas.openxmlformats.org/officeDocument/2006/customXml" ds:itemID="{D8FB4764-6F42-464E-B70E-FFB9C51EBAC0}">
   <ds:schemaRefs>
     <ds:schemaRef ds:uri="http://schemas.openxmlformats.org/officeDocument/2006/bibliography"/>
   </ds:schemaRefs>

</xml_diff>